<commit_message>
Add samples for built-in processors
</commit_message>
<xml_diff>
--- a/Templatium.Docx.Samples/Checkbox/input.docx
+++ b/Templatium.Docx.Samples/Checkbox/input.docx
@@ -5,9 +5,108 @@
     <w:p>
       <w:pPr>
         <w:rPr>
+          <w:sz w:val="32"/>
+          <w:szCs w:val="32"/>
           <w:lang w:val="en-US"/>
         </w:rPr>
       </w:pPr>
+      <w:r>
+        <w:rPr>
+          <w:sz w:val="32"/>
+          <w:szCs w:val="32"/>
+          <w:lang w:val="en-US"/>
+        </w:rPr>
+        <w:t xml:space="preserve">This checkbox will be checked: </w:t>
+      </w:r>
+      <w:sdt>
+        <w:sdtPr>
+          <w:rPr>
+            <w:sz w:val="32"/>
+            <w:szCs w:val="32"/>
+            <w:lang w:val="en-US"/>
+          </w:rPr>
+          <w:alias w:val="TurnOn"/>
+          <w:tag w:val="TurnOn"/>
+          <w:id w:val="1847126690"/>
+          <w14:checkbox>
+            <w14:checked w14:val="0"/>
+            <w14:checkedState w14:val="2612" w14:font="MS Gothic"/>
+            <w14:uncheckedState w14:val="2610" w14:font="MS Gothic"/>
+          </w14:checkbox>
+        </w:sdtPr>
+        <w:sdtContent>
+          <w:r>
+            <w:rPr>
+              <w:rFonts w:ascii="MS Gothic" w:eastAsia="MS Gothic" w:hAnsi="MS Gothic" w:hint="eastAsia"/>
+              <w:sz w:val="32"/>
+              <w:szCs w:val="32"/>
+              <w:lang w:val="en-US"/>
+            </w:rPr>
+            <w:t>☐</w:t>
+          </w:r>
+        </w:sdtContent>
+      </w:sdt>
+    </w:p>
+    <w:p>
+      <w:pPr>
+        <w:rPr>
+          <w:sz w:val="32"/>
+          <w:szCs w:val="32"/>
+          <w:lang w:val="en-US"/>
+        </w:rPr>
+      </w:pPr>
+      <w:r>
+        <w:rPr>
+          <w:sz w:val="32"/>
+          <w:szCs w:val="32"/>
+          <w:lang w:val="en-US"/>
+        </w:rPr>
+        <w:t xml:space="preserve">This checkbox will be </w:t>
+      </w:r>
+      <w:r>
+        <w:rPr>
+          <w:sz w:val="32"/>
+          <w:szCs w:val="32"/>
+          <w:lang w:val="en-US"/>
+        </w:rPr>
+        <w:t>un</w:t>
+      </w:r>
+      <w:r>
+        <w:rPr>
+          <w:sz w:val="32"/>
+          <w:szCs w:val="32"/>
+          <w:lang w:val="en-US"/>
+        </w:rPr>
+        <w:t xml:space="preserve">checked: </w:t>
+      </w:r>
+      <w:sdt>
+        <w:sdtPr>
+          <w:rPr>
+            <w:sz w:val="32"/>
+            <w:szCs w:val="32"/>
+            <w:lang w:val="en-US"/>
+          </w:rPr>
+          <w:alias w:val="TurnOff"/>
+          <w:tag w:val="TurnOff"/>
+          <w:id w:val="-2061397265"/>
+          <w14:checkbox>
+            <w14:checked w14:val="1"/>
+            <w14:checkedState w14:val="2612" w14:font="MS Gothic"/>
+            <w14:uncheckedState w14:val="2610" w14:font="MS Gothic"/>
+          </w14:checkbox>
+        </w:sdtPr>
+        <w:sdtContent>
+          <w:r>
+            <w:rPr>
+              <w:rFonts w:ascii="MS Gothic" w:eastAsia="MS Gothic" w:hAnsi="MS Gothic" w:hint="eastAsia"/>
+              <w:sz w:val="32"/>
+              <w:szCs w:val="32"/>
+              <w:lang w:val="en-US"/>
+            </w:rPr>
+            <w:t>☒</w:t>
+          </w:r>
+        </w:sdtContent>
+      </w:sdt>
     </w:p>
     <w:sectPr>
       <w:pgSz w:w="11906" w:h="16838"/>

</xml_diff>